<commit_message>
Minor changes made to manage courses use case
</commit_message>
<xml_diff>
--- a/Deliverable-3/Use_case_manage_courses.docx
+++ b/Deliverable-3/Use_case_manage_courses.docx
@@ -205,27 +205,65 @@
           </w:tcPr>
           <w:p>
             <w:r>
-              <w:t>Basic Flow:                1. Administrator requests to make a change to the course bank</w:t>
-            </w:r>
-          </w:p>
-          <w:p>
-            <w:r>
-              <w:t xml:space="preserve">                                    2. Administrator chooses a course to modify</w:t>
-            </w:r>
-          </w:p>
-          <w:p>
-            <w:r>
-              <w:t xml:space="preserve">                                    3. Administrator chooses what modification they would like to make</w:t>
-            </w:r>
-          </w:p>
-          <w:p>
-            <w:r>
-              <w:t xml:space="preserve">                                    4. Administrator confirms change</w:t>
-            </w:r>
-          </w:p>
-          <w:p>
-            <w:r>
-              <w:t xml:space="preserve">                                    5. </w:t>
+              <w:t xml:space="preserve">Basic Flow:                1. Administrator requests to </w:t>
+            </w:r>
+            <w:r>
+              <w:t>manage courses</w:t>
+            </w:r>
+          </w:p>
+          <w:p>
+            <w:r>
+              <w:t xml:space="preserve">  </w:t>
+            </w:r>
+            <w:r>
+              <w:t xml:space="preserve">                                </w:t>
+            </w:r>
+            <w:r>
+              <w:t xml:space="preserve">  2. System displays course bank</w:t>
+            </w:r>
+          </w:p>
+          <w:p>
+            <w:r>
+              <w:t xml:space="preserve">     </w:t>
+            </w:r>
+            <w:r>
+              <w:t xml:space="preserve">                               3</w:t>
+            </w:r>
+            <w:r>
+              <w:t>. Administrator chooses a course to modify</w:t>
+            </w:r>
+          </w:p>
+          <w:p>
+            <w:r>
+              <w:t xml:space="preserve">     </w:t>
+            </w:r>
+            <w:r>
+              <w:t xml:space="preserve">                               4</w:t>
+            </w:r>
+            <w:r>
+              <w:t>. Administrator chooses what modification they would like to make</w:t>
+            </w:r>
+          </w:p>
+          <w:p>
+            <w:r>
+              <w:t xml:space="preserve">     </w:t>
+            </w:r>
+            <w:r>
+              <w:t xml:space="preserve">                               5</w:t>
+            </w:r>
+            <w:r>
+              <w:t>. Administrator confirms change</w:t>
+            </w:r>
+          </w:p>
+          <w:p>
+            <w:r>
+              <w:t xml:space="preserve">     </w:t>
+            </w:r>
+            <w:r>
+              <w:t xml:space="preserve">                               6</w:t>
+            </w:r>
+            <w:r>
+              <w:t xml:space="preserve">. </w:t>
             </w:r>
             <w:r>
               <w:t>Updated course bank appears on page</w:t>
@@ -289,10 +327,7 @@
         <w:t>: Manage Courses (Administrator)</w:t>
       </w:r>
     </w:p>
-    <w:p>
-      <w:bookmarkStart w:id="0" w:name="_GoBack"/>
-      <w:bookmarkEnd w:id="0"/>
-    </w:p>
+    <w:p/>
     <w:p>
       <w:pPr>
         <w:tabs>
@@ -327,8 +362,10 @@
     </w:p>
     <w:p/>
     <w:p/>
-    <w:p/>
-    <w:p/>
+    <w:p>
+      <w:bookmarkStart w:id="0" w:name="_GoBack"/>
+      <w:bookmarkEnd w:id="0"/>
+    </w:p>
     <w:sectPr>
       <w:pgSz w:w="12240" w:h="15840"/>
       <w:pgMar w:top="1440" w:right="1440" w:bottom="1440" w:left="1440" w:header="708" w:footer="708" w:gutter="0"/>

</xml_diff>